<commit_message>
updated upto task 3
</commit_message>
<xml_diff>
--- a/Task 1/2. Task Approach.docx
+++ b/Task 1/2. Task Approach.docx
@@ -44,29 +44,43 @@
         <w:spacing w:after="0" w:line="240" w:lineRule="auto"/>
         <w:rPr>
           <w:rFonts w:ascii="Segoe UI" w:hAnsi="Segoe UI" w:cs="Segoe UI"/>
+          <w:sz w:val="44"/>
+        </w:rPr>
+      </w:pPr>
+      <w:r>
+        <w:rPr>
+          <w:rFonts w:ascii="Segoe UI" w:hAnsi="Segoe UI" w:cs="Segoe UI"/>
+          <w:sz w:val="44"/>
+        </w:rPr>
+        <w:t>User Approach</w:t>
+      </w:r>
+    </w:p>
+    <w:p>
+      <w:pPr>
+        <w:spacing w:after="0" w:line="240" w:lineRule="auto"/>
+        <w:rPr>
+          <w:rFonts w:ascii="Segoe UI" w:hAnsi="Segoe UI" w:cs="Segoe UI"/>
+          <w:sz w:val="28"/>
+        </w:rPr>
+      </w:pPr>
+    </w:p>
+    <w:p>
+      <w:pPr>
+        <w:spacing w:after="0" w:line="240" w:lineRule="auto"/>
+        <w:rPr>
+          <w:rFonts w:ascii="Segoe UI" w:hAnsi="Segoe UI" w:cs="Segoe UI"/>
           <w:b/>
-          <w:sz w:val="36"/>
+          <w:sz w:val="24"/>
         </w:rPr>
       </w:pPr>
       <w:r>
         <w:rPr>
           <w:rFonts w:ascii="Segoe UI" w:hAnsi="Segoe UI" w:cs="Segoe UI"/>
           <w:b/>
-          <w:sz w:val="36"/>
-        </w:rPr>
-        <w:t>User Approach</w:t>
-      </w:r>
-      <w:bookmarkStart w:id="0" w:name="_GoBack"/>
-      <w:bookmarkEnd w:id="0"/>
-    </w:p>
-    <w:p>
-      <w:pPr>
-        <w:spacing w:after="0" w:line="240" w:lineRule="auto"/>
-        <w:rPr>
-          <w:rFonts w:ascii="Segoe UI" w:hAnsi="Segoe UI" w:cs="Segoe UI"/>
-          <w:sz w:val="28"/>
-        </w:rPr>
-      </w:pPr>
+          <w:sz w:val="24"/>
+        </w:rPr>
+        <w:t>Step 1: Prepare</w:t>
+      </w:r>
     </w:p>
     <w:p>
       <w:pPr>
@@ -74,25 +88,7 @@
         <w:rPr>
           <w:rFonts w:ascii="Segoe UI" w:hAnsi="Segoe UI" w:cs="Segoe UI"/>
           <w:b/>
-          <w:sz w:val="28"/>
-        </w:rPr>
-      </w:pPr>
-      <w:r>
-        <w:rPr>
-          <w:rFonts w:ascii="Segoe UI" w:hAnsi="Segoe UI" w:cs="Segoe UI"/>
-          <w:b/>
-          <w:sz w:val="28"/>
-        </w:rPr>
-        <w:t>Step 1: Prepare</w:t>
-      </w:r>
-    </w:p>
-    <w:p>
-      <w:pPr>
-        <w:spacing w:after="0" w:line="240" w:lineRule="auto"/>
-        <w:rPr>
-          <w:rFonts w:ascii="Segoe UI" w:hAnsi="Segoe UI" w:cs="Segoe UI"/>
-          <w:b/>
-          <w:sz w:val="28"/>
+          <w:sz w:val="24"/>
         </w:rPr>
       </w:pPr>
     </w:p>
@@ -106,13 +102,13 @@
         <w:spacing w:after="0" w:line="240" w:lineRule="auto"/>
         <w:rPr>
           <w:rFonts w:ascii="Segoe UI" w:hAnsi="Segoe UI" w:cs="Segoe UI"/>
-          <w:sz w:val="28"/>
-        </w:rPr>
-      </w:pPr>
-      <w:r>
-        <w:rPr>
-          <w:rFonts w:ascii="Segoe UI" w:hAnsi="Segoe UI" w:cs="Segoe UI"/>
-          <w:sz w:val="28"/>
+          <w:sz w:val="24"/>
+        </w:rPr>
+      </w:pPr>
+      <w:r>
+        <w:rPr>
+          <w:rFonts w:ascii="Segoe UI" w:hAnsi="Segoe UI" w:cs="Segoe UI"/>
+          <w:sz w:val="24"/>
         </w:rPr>
         <w:t>Download the CSV file provided (sample_sales_data.csv).</w:t>
       </w:r>
@@ -127,15 +123,40 @@
         <w:spacing w:after="0" w:line="240" w:lineRule="auto"/>
         <w:rPr>
           <w:rFonts w:ascii="Segoe UI" w:hAnsi="Segoe UI" w:cs="Segoe UI"/>
-          <w:sz w:val="28"/>
-        </w:rPr>
-      </w:pPr>
-      <w:r>
-        <w:rPr>
-          <w:rFonts w:ascii="Segoe UI" w:hAnsi="Segoe UI" w:cs="Segoe UI"/>
-          <w:sz w:val="28"/>
-        </w:rPr>
-        <w:t>Create python notebook file (.ipynb) for data analysis.</w:t>
+          <w:sz w:val="24"/>
+        </w:rPr>
+      </w:pPr>
+      <w:r>
+        <w:rPr>
+          <w:rFonts w:ascii="Segoe UI" w:hAnsi="Segoe UI" w:cs="Segoe UI"/>
+          <w:sz w:val="24"/>
+        </w:rPr>
+        <w:t>Create pyth</w:t>
+      </w:r>
+      <w:bookmarkStart w:id="0" w:name="_GoBack"/>
+      <w:bookmarkEnd w:id="0"/>
+      <w:r>
+        <w:rPr>
+          <w:rFonts w:ascii="Segoe UI" w:hAnsi="Segoe UI" w:cs="Segoe UI"/>
+          <w:sz w:val="24"/>
+        </w:rPr>
+        <w:t>on notebook file (.</w:t>
+      </w:r>
+      <w:proofErr w:type="spellStart"/>
+      <w:r>
+        <w:rPr>
+          <w:rFonts w:ascii="Segoe UI" w:hAnsi="Segoe UI" w:cs="Segoe UI"/>
+          <w:sz w:val="24"/>
+        </w:rPr>
+        <w:t>ipynb</w:t>
+      </w:r>
+      <w:proofErr w:type="spellEnd"/>
+      <w:r>
+        <w:rPr>
+          <w:rFonts w:ascii="Segoe UI" w:hAnsi="Segoe UI" w:cs="Segoe UI"/>
+          <w:sz w:val="24"/>
+        </w:rPr>
+        <w:t>) for data analysis.</w:t>
       </w:r>
     </w:p>
     <w:p>
@@ -148,13 +169,13 @@
         <w:spacing w:after="0" w:line="240" w:lineRule="auto"/>
         <w:rPr>
           <w:rFonts w:ascii="Segoe UI" w:hAnsi="Segoe UI" w:cs="Segoe UI"/>
-          <w:sz w:val="28"/>
-        </w:rPr>
-      </w:pPr>
-      <w:r>
-        <w:rPr>
-          <w:rFonts w:ascii="Segoe UI" w:hAnsi="Segoe UI" w:cs="Segoe UI"/>
-          <w:sz w:val="28"/>
+          <w:sz w:val="24"/>
+        </w:rPr>
+      </w:pPr>
+      <w:r>
+        <w:rPr>
+          <w:rFonts w:ascii="Segoe UI" w:hAnsi="Segoe UI" w:cs="Segoe UI"/>
+          <w:sz w:val="24"/>
         </w:rPr>
         <w:t>Set up environment and import the dataset into the notebook.</w:t>
       </w:r>
@@ -164,7 +185,7 @@
         <w:spacing w:after="0" w:line="240" w:lineRule="auto"/>
         <w:rPr>
           <w:rFonts w:ascii="Segoe UI" w:hAnsi="Segoe UI" w:cs="Segoe UI"/>
-          <w:sz w:val="28"/>
+          <w:sz w:val="24"/>
         </w:rPr>
       </w:pPr>
     </w:p>
@@ -174,14 +195,14 @@
         <w:rPr>
           <w:rFonts w:ascii="Segoe UI" w:hAnsi="Segoe UI" w:cs="Segoe UI"/>
           <w:b/>
-          <w:sz w:val="28"/>
+          <w:sz w:val="24"/>
         </w:rPr>
       </w:pPr>
       <w:r>
         <w:rPr>
           <w:rFonts w:ascii="Segoe UI" w:hAnsi="Segoe UI" w:cs="Segoe UI"/>
           <w:b/>
-          <w:sz w:val="28"/>
+          <w:sz w:val="24"/>
         </w:rPr>
         <w:t>Step 2: Exploration</w:t>
       </w:r>
@@ -192,7 +213,7 @@
         <w:rPr>
           <w:rFonts w:ascii="Segoe UI" w:hAnsi="Segoe UI" w:cs="Segoe UI"/>
           <w:b/>
-          <w:sz w:val="28"/>
+          <w:sz w:val="24"/>
         </w:rPr>
       </w:pPr>
     </w:p>
@@ -206,13 +227,13 @@
         <w:spacing w:after="0" w:line="240" w:lineRule="auto"/>
         <w:rPr>
           <w:rFonts w:ascii="Segoe UI" w:hAnsi="Segoe UI" w:cs="Segoe UI"/>
-          <w:sz w:val="28"/>
-        </w:rPr>
-      </w:pPr>
-      <w:r>
-        <w:rPr>
-          <w:rFonts w:ascii="Segoe UI" w:hAnsi="Segoe UI" w:cs="Segoe UI"/>
-          <w:sz w:val="28"/>
+          <w:sz w:val="24"/>
+        </w:rPr>
+      </w:pPr>
+      <w:r>
+        <w:rPr>
+          <w:rFonts w:ascii="Segoe UI" w:hAnsi="Segoe UI" w:cs="Segoe UI"/>
+          <w:sz w:val="24"/>
         </w:rPr>
         <w:t>Utilize the chosen notebook to conduct exploratory data analysis (EDA) on the dataset.</w:t>
       </w:r>
@@ -227,15 +248,40 @@
         <w:spacing w:after="0" w:line="240" w:lineRule="auto"/>
         <w:rPr>
           <w:rFonts w:ascii="Segoe UI" w:hAnsi="Segoe UI" w:cs="Segoe UI"/>
-          <w:sz w:val="28"/>
-        </w:rPr>
-      </w:pPr>
-      <w:r>
-        <w:rPr>
-          <w:rFonts w:ascii="Segoe UI" w:hAnsi="Segoe UI" w:cs="Segoe UI"/>
-          <w:sz w:val="28"/>
-        </w:rPr>
-        <w:t>Analyze the statistical properties of the dataset, such as distributions of columns, descriptive statistics (mean, median, max, min, etc.).</w:t>
+          <w:sz w:val="24"/>
+        </w:rPr>
+      </w:pPr>
+      <w:proofErr w:type="spellStart"/>
+      <w:r>
+        <w:rPr>
+          <w:rFonts w:ascii="Segoe UI" w:hAnsi="Segoe UI" w:cs="Segoe UI"/>
+          <w:sz w:val="24"/>
+        </w:rPr>
+        <w:t>Analyze</w:t>
+      </w:r>
+      <w:proofErr w:type="spellEnd"/>
+      <w:r>
+        <w:rPr>
+          <w:rFonts w:ascii="Segoe UI" w:hAnsi="Segoe UI" w:cs="Segoe UI"/>
+          <w:sz w:val="24"/>
+        </w:rPr>
+        <w:t xml:space="preserve"> the statistical properties of the dataset, such as distributions of columns, descriptive statistics (</w:t>
+      </w:r>
+      <w:proofErr w:type="gramStart"/>
+      <w:r>
+        <w:rPr>
+          <w:rFonts w:ascii="Segoe UI" w:hAnsi="Segoe UI" w:cs="Segoe UI"/>
+          <w:sz w:val="24"/>
+        </w:rPr>
+        <w:t>mean,</w:t>
+      </w:r>
+      <w:proofErr w:type="gramEnd"/>
+      <w:r>
+        <w:rPr>
+          <w:rFonts w:ascii="Segoe UI" w:hAnsi="Segoe UI" w:cs="Segoe UI"/>
+          <w:sz w:val="24"/>
+        </w:rPr>
+        <w:t xml:space="preserve"> median, max, min, etc.).</w:t>
       </w:r>
     </w:p>
     <w:p>
@@ -248,13 +294,13 @@
         <w:spacing w:after="0" w:line="240" w:lineRule="auto"/>
         <w:rPr>
           <w:rFonts w:ascii="Segoe UI" w:hAnsi="Segoe UI" w:cs="Segoe UI"/>
-          <w:sz w:val="28"/>
-        </w:rPr>
-      </w:pPr>
-      <w:r>
-        <w:rPr>
-          <w:rFonts w:ascii="Segoe UI" w:hAnsi="Segoe UI" w:cs="Segoe UI"/>
-          <w:sz w:val="28"/>
+          <w:sz w:val="24"/>
+        </w:rPr>
+      </w:pPr>
+      <w:r>
+        <w:rPr>
+          <w:rFonts w:ascii="Segoe UI" w:hAnsi="Segoe UI" w:cs="Segoe UI"/>
+          <w:sz w:val="24"/>
         </w:rPr>
         <w:t>Aim to gain a solid understanding of the dataset and its implications for Gala Groceries' supply chain.</w:t>
       </w:r>
@@ -264,7 +310,7 @@
         <w:spacing w:after="0" w:line="240" w:lineRule="auto"/>
         <w:rPr>
           <w:rFonts w:ascii="Segoe UI" w:hAnsi="Segoe UI" w:cs="Segoe UI"/>
-          <w:sz w:val="28"/>
+          <w:sz w:val="24"/>
         </w:rPr>
       </w:pPr>
     </w:p>
@@ -274,14 +320,14 @@
         <w:rPr>
           <w:rFonts w:ascii="Segoe UI" w:hAnsi="Segoe UI" w:cs="Segoe UI"/>
           <w:b/>
-          <w:sz w:val="28"/>
+          <w:sz w:val="24"/>
         </w:rPr>
       </w:pPr>
       <w:r>
         <w:rPr>
           <w:rFonts w:ascii="Segoe UI" w:hAnsi="Segoe UI" w:cs="Segoe UI"/>
           <w:b/>
-          <w:sz w:val="28"/>
+          <w:sz w:val="24"/>
         </w:rPr>
         <w:t>Step 3: Communication</w:t>
       </w:r>
@@ -292,7 +338,7 @@
         <w:rPr>
           <w:rFonts w:ascii="Segoe UI" w:hAnsi="Segoe UI" w:cs="Segoe UI"/>
           <w:b/>
-          <w:sz w:val="28"/>
+          <w:sz w:val="24"/>
         </w:rPr>
       </w:pPr>
     </w:p>
@@ -306,13 +352,13 @@
         <w:spacing w:after="0" w:line="240" w:lineRule="auto"/>
         <w:rPr>
           <w:rFonts w:ascii="Segoe UI" w:hAnsi="Segoe UI" w:cs="Segoe UI"/>
-          <w:sz w:val="28"/>
-        </w:rPr>
-      </w:pPr>
-      <w:r>
-        <w:rPr>
-          <w:rFonts w:ascii="Segoe UI" w:hAnsi="Segoe UI" w:cs="Segoe UI"/>
-          <w:sz w:val="28"/>
+          <w:sz w:val="24"/>
+        </w:rPr>
+      </w:pPr>
+      <w:r>
+        <w:rPr>
+          <w:rFonts w:ascii="Segoe UI" w:hAnsi="Segoe UI" w:cs="Segoe UI"/>
+          <w:sz w:val="24"/>
         </w:rPr>
         <w:t>Summarize findings in a concise and business-friendly manner within an email to the Data Science team leader.</w:t>
       </w:r>
@@ -327,13 +373,13 @@
         <w:spacing w:after="0" w:line="240" w:lineRule="auto"/>
         <w:rPr>
           <w:rFonts w:ascii="Segoe UI" w:hAnsi="Segoe UI" w:cs="Segoe UI"/>
-          <w:sz w:val="28"/>
-        </w:rPr>
-      </w:pPr>
-      <w:r>
-        <w:rPr>
-          <w:rFonts w:ascii="Segoe UI" w:hAnsi="Segoe UI" w:cs="Segoe UI"/>
-          <w:sz w:val="28"/>
+          <w:sz w:val="24"/>
+        </w:rPr>
+      </w:pPr>
+      <w:r>
+        <w:rPr>
+          <w:rFonts w:ascii="Segoe UI" w:hAnsi="Segoe UI" w:cs="Segoe UI"/>
+          <w:sz w:val="24"/>
         </w:rPr>
         <w:t>Include recommendations for further analysis or data requirements to address Gala Groceries' supply chain issue.</w:t>
       </w:r>
@@ -346,11 +392,14 @@
           <w:numId w:val="3"/>
         </w:numPr>
         <w:spacing w:after="0" w:line="240" w:lineRule="auto"/>
-      </w:pPr>
-      <w:r>
-        <w:rPr>
-          <w:rFonts w:ascii="Segoe UI" w:hAnsi="Segoe UI" w:cs="Segoe UI"/>
-          <w:sz w:val="28"/>
+        <w:rPr>
+          <w:sz w:val="20"/>
+        </w:rPr>
+      </w:pPr>
+      <w:r>
+        <w:rPr>
+          <w:rFonts w:ascii="Segoe UI" w:hAnsi="Segoe UI" w:cs="Segoe UI"/>
+          <w:sz w:val="24"/>
         </w:rPr>
         <w:t>Draft the email using the template provided in the additional resources section.</w:t>
       </w:r>

</xml_diff>